<commit_message>
Fixed some code, updated tasks.
</commit_message>
<xml_diff>
--- a/Labs/Lab_2/Laboratory 2 tasks.docx
+++ b/Labs/Lab_2/Laboratory 2 tasks.docx
@@ -1,6 +1,6 @@
 
 <file path=word/document.xml><?xml version="1.0" encoding="utf-8"?>
-<w:document xmlns:wpc="http://schemas.microsoft.com/office/word/2010/wordprocessingCanvas" xmlns:mo="http://schemas.microsoft.com/office/mac/office/2008/main" xmlns:mc="http://schemas.openxmlformats.org/markup-compatibility/2006" xmlns:mv="urn:schemas-microsoft-com:mac:vml" xmlns:o="urn:schemas-microsoft-com:office:office" xmlns:r="http://schemas.openxmlformats.org/officeDocument/2006/relationships" xmlns:m="http://schemas.openxmlformats.org/officeDocument/2006/math" xmlns:v="urn:schemas-microsoft-com:vml" xmlns:wp14="http://schemas.microsoft.com/office/word/2010/wordprocessingDrawing" xmlns:wp="http://schemas.openxmlformats.org/drawingml/2006/wordprocessingDrawing" xmlns:w10="urn:schemas-microsoft-com:office:word" xmlns:w="http://schemas.openxmlformats.org/wordprocessingml/2006/main" xmlns:w14="http://schemas.microsoft.com/office/word/2010/wordml" xmlns:w15="http://schemas.microsoft.com/office/word/2012/wordml" xmlns:wpg="http://schemas.microsoft.com/office/word/2010/wordprocessingGroup" xmlns:wpi="http://schemas.microsoft.com/office/word/2010/wordprocessingInk" xmlns:wne="http://schemas.microsoft.com/office/word/2006/wordml" xmlns:wps="http://schemas.microsoft.com/office/word/2010/wordprocessingShape" mc:Ignorable="w14 w15 wp14">
+<w:document xmlns:wpc="http://schemas.microsoft.com/office/word/2010/wordprocessingCanvas" xmlns:cx="http://schemas.microsoft.com/office/drawing/2014/chartex" xmlns:cx1="http://schemas.microsoft.com/office/drawing/2015/9/8/chartex" xmlns:cx2="http://schemas.microsoft.com/office/drawing/2015/10/21/chartex" xmlns:cx3="http://schemas.microsoft.com/office/drawing/2016/5/9/chartex" xmlns:cx4="http://schemas.microsoft.com/office/drawing/2016/5/10/chartex" xmlns:cx5="http://schemas.microsoft.com/office/drawing/2016/5/11/chartex" xmlns:cx6="http://schemas.microsoft.com/office/drawing/2016/5/12/chartex" xmlns:cx7="http://schemas.microsoft.com/office/drawing/2016/5/13/chartex" xmlns:cx8="http://schemas.microsoft.com/office/drawing/2016/5/14/chartex" xmlns:mc="http://schemas.openxmlformats.org/markup-compatibility/2006" xmlns:aink="http://schemas.microsoft.com/office/drawing/2016/ink" xmlns:am3d="http://schemas.microsoft.com/office/drawing/2017/model3d" xmlns:o="urn:schemas-microsoft-com:office:office" xmlns:r="http://schemas.openxmlformats.org/officeDocument/2006/relationships" xmlns:m="http://schemas.openxmlformats.org/officeDocument/2006/math" xmlns:v="urn:schemas-microsoft-com:vml" xmlns:wp14="http://schemas.microsoft.com/office/word/2010/wordprocessingDrawing" xmlns:wp="http://schemas.openxmlformats.org/drawingml/2006/wordprocessingDrawing" xmlns:w10="urn:schemas-microsoft-com:office:word" xmlns:w="http://schemas.openxmlformats.org/wordprocessingml/2006/main" xmlns:w14="http://schemas.microsoft.com/office/word/2010/wordml" xmlns:w15="http://schemas.microsoft.com/office/word/2012/wordml" xmlns:w16cex="http://schemas.microsoft.com/office/word/2018/wordml/cex" xmlns:w16cid="http://schemas.microsoft.com/office/word/2016/wordml/cid" xmlns:w16="http://schemas.microsoft.com/office/word/2018/wordml" xmlns:w16se="http://schemas.microsoft.com/office/word/2015/wordml/symex" xmlns:wpg="http://schemas.microsoft.com/office/word/2010/wordprocessingGroup" xmlns:wpi="http://schemas.microsoft.com/office/word/2010/wordprocessingInk" xmlns:wne="http://schemas.microsoft.com/office/word/2006/wordml" xmlns:wps="http://schemas.microsoft.com/office/word/2010/wordprocessingShape" mc:Ignorable="w14 w15 w16se w16cid w16 w16cex wp14">
   <w:body>
     <w:p>
       <w:pPr>
@@ -432,7 +432,7 @@
                     <pic:cNvPicPr/>
                   </pic:nvPicPr>
                   <pic:blipFill>
-                    <a:blip r:embed="rId4">
+                    <a:blip r:embed="rId5">
                       <a:extLst>
                         <a:ext uri="{28A0092B-C50C-407E-A947-70E740481C1C}">
                           <a14:useLocalDpi xmlns:a14="http://schemas.microsoft.com/office/drawing/2010/main" val="0"/>
@@ -603,34 +603,326 @@
         </w:rPr>
         <w:t xml:space="preserve">n </w:t>
       </w:r>
-    </w:p>
-    <w:p>
-      <w:pPr>
-        <w:rPr>
-          <w:lang w:val="en-US"/>
-        </w:rPr>
-      </w:pPr>
-    </w:p>
-    <w:p>
-      <w:pPr>
-        <w:rPr>
-          <w:lang w:val="en-US"/>
-        </w:rPr>
-      </w:pPr>
-    </w:p>
-    <w:p>
-      <w:pPr>
-        <w:rPr>
-          <w:lang w:val="en-US"/>
-        </w:rPr>
-      </w:pPr>
-    </w:p>
-    <w:p>
-      <w:pPr>
-        <w:rPr>
-          <w:lang w:val="en-US"/>
-        </w:rPr>
-      </w:pPr>
+      <w:r>
+        <w:rPr>
+          <w:lang w:val="en-US"/>
+        </w:rPr>
+        <w:t>array populated with 1’s (true) and 0’s (false).</w:t>
+      </w:r>
+    </w:p>
+    <w:p>
+      <w:pPr>
+        <w:rPr>
+          <w:lang w:val="en-US"/>
+        </w:rPr>
+      </w:pPr>
+      <w:r>
+        <w:rPr>
+          <w:lang w:val="en-US"/>
+        </w:rPr>
+        <w:t>We use this to determine if a number that corresponds to the index, is a prime or not.</w:t>
+      </w:r>
+    </w:p>
+    <w:p>
+      <w:pPr>
+        <w:rPr>
+          <w:lang w:val="en-US"/>
+        </w:rPr>
+      </w:pPr>
+    </w:p>
+    <w:p>
+      <w:pPr>
+        <w:rPr>
+          <w:lang w:val="en-US"/>
+        </w:rPr>
+      </w:pPr>
+      <w:r>
+        <w:rPr>
+          <w:lang w:val="en-US"/>
+        </w:rPr>
+        <w:t>The algorithm is as follows:</w:t>
+      </w:r>
+    </w:p>
+    <w:p>
+      <w:pPr>
+        <w:rPr>
+          <w:lang w:val="en-US"/>
+        </w:rPr>
+      </w:pPr>
+      <w:r>
+        <w:rPr>
+          <w:noProof/>
+          <w:lang w:val="en-US"/>
+        </w:rPr>
+        <w:drawing>
+          <wp:anchor distT="0" distB="0" distL="114300" distR="114300" simplePos="0" relativeHeight="251664384" behindDoc="0" locked="0" layoutInCell="1" allowOverlap="1" wp14:anchorId="08E5ABA9" wp14:editId="538D5DEB">
+            <wp:simplePos x="0" y="0"/>
+            <wp:positionH relativeFrom="column">
+              <wp:posOffset>4445</wp:posOffset>
+            </wp:positionH>
+            <wp:positionV relativeFrom="paragraph">
+              <wp:posOffset>3810</wp:posOffset>
+            </wp:positionV>
+            <wp:extent cx="5755640" cy="5438140"/>
+            <wp:effectExtent l="0" t="0" r="0" b="0"/>
+            <wp:wrapTopAndBottom/>
+            <wp:docPr id="2" name="Picture 2" descr="Text&#10;&#10;Description automatically generated"/>
+            <wp:cNvGraphicFramePr>
+              <a:graphicFrameLocks xmlns:a="http://schemas.openxmlformats.org/drawingml/2006/main" noChangeAspect="1"/>
+            </wp:cNvGraphicFramePr>
+            <a:graphic xmlns:a="http://schemas.openxmlformats.org/drawingml/2006/main">
+              <a:graphicData uri="http://schemas.openxmlformats.org/drawingml/2006/picture">
+                <pic:pic xmlns:pic="http://schemas.openxmlformats.org/drawingml/2006/picture">
+                  <pic:nvPicPr>
+                    <pic:cNvPr id="2" name="Picture 2" descr="Text&#10;&#10;Description automatically generated"/>
+                    <pic:cNvPicPr/>
+                  </pic:nvPicPr>
+                  <pic:blipFill>
+                    <a:blip r:embed="rId6">
+                      <a:extLst>
+                        <a:ext uri="{28A0092B-C50C-407E-A947-70E740481C1C}">
+                          <a14:useLocalDpi xmlns:a14="http://schemas.microsoft.com/office/drawing/2010/main" val="0"/>
+                        </a:ext>
+                      </a:extLst>
+                    </a:blip>
+                    <a:stretch>
+                      <a:fillRect/>
+                    </a:stretch>
+                  </pic:blipFill>
+                  <pic:spPr>
+                    <a:xfrm>
+                      <a:off x="0" y="0"/>
+                      <a:ext cx="5755640" cy="5438140"/>
+                    </a:xfrm>
+                    <a:prstGeom prst="rect">
+                      <a:avLst/>
+                    </a:prstGeom>
+                  </pic:spPr>
+                </pic:pic>
+              </a:graphicData>
+            </a:graphic>
+          </wp:anchor>
+        </w:drawing>
+      </w:r>
+    </w:p>
+    <w:p>
+      <w:pPr>
+        <w:rPr>
+          <w:lang w:val="sv-AX"/>
+        </w:rPr>
+      </w:pPr>
+      <w:r>
+        <w:rPr>
+          <w:lang w:val="en-US"/>
+        </w:rPr>
+        <w:t>We start by initializing an array, then we populate it with 1</w:t>
+      </w:r>
+      <w:r>
+        <w:rPr>
+          <w:lang w:val="sv-AX"/>
+        </w:rPr>
+        <w:t>’</w:t>
+      </w:r>
+      <w:r>
+        <w:rPr>
+          <w:lang w:val="en-US"/>
+        </w:rPr>
+        <w:t xml:space="preserve">s with a loop </w:t>
+      </w:r>
+      <w:r>
+        <w:rPr>
+          <w:lang w:val="sv-AX"/>
+        </w:rPr>
+        <w:t>(</w:t>
+      </w:r>
+      <w:r>
+        <w:rPr>
+          <w:lang w:val="en-US"/>
+        </w:rPr>
+        <w:t>this could be 0</w:t>
+      </w:r>
+      <w:r>
+        <w:rPr>
+          <w:lang w:val="sv-AX"/>
+        </w:rPr>
+        <w:t>’</w:t>
+      </w:r>
+      <w:r>
+        <w:rPr>
+          <w:lang w:val="en-US"/>
+        </w:rPr>
+        <w:t>s also</w:t>
+      </w:r>
+      <w:r>
+        <w:rPr>
+          <w:lang w:val="sv-AX"/>
+        </w:rPr>
+        <w:t>).</w:t>
+      </w:r>
+    </w:p>
+    <w:p>
+      <w:pPr>
+        <w:rPr>
+          <w:lang w:val="sv-AX"/>
+        </w:rPr>
+      </w:pPr>
+    </w:p>
+    <w:p>
+      <w:pPr>
+        <w:rPr>
+          <w:lang w:val="sv-AX"/>
+        </w:rPr>
+      </w:pPr>
+      <w:r>
+        <w:rPr>
+          <w:lang w:val="sv-AX"/>
+        </w:rPr>
+        <w:t>The</w:t>
+      </w:r>
+      <w:r>
+        <w:rPr>
+          <w:lang w:val="sv-AX"/>
+        </w:rPr>
+        <w:t xml:space="preserve"> main part of the algorithm is as follows:</w:t>
+      </w:r>
+    </w:p>
+    <w:p>
+      <w:pPr>
+        <w:pStyle w:val="ListParagraph"/>
+        <w:numPr>
+          <w:ilvl w:val="0"/>
+          <w:numId w:val="1"/>
+        </w:numPr>
+        <w:rPr>
+          <w:lang w:val="sv-AX"/>
+        </w:rPr>
+      </w:pPr>
+      <w:r>
+        <w:rPr>
+          <w:lang w:val="sv-AX"/>
+        </w:rPr>
+        <w:t>We start by checking the entries from index 2 (since we ignore 0 and 1).</w:t>
+      </w:r>
+    </w:p>
+    <w:p>
+      <w:pPr>
+        <w:pStyle w:val="ListParagraph"/>
+        <w:numPr>
+          <w:ilvl w:val="0"/>
+          <w:numId w:val="1"/>
+        </w:numPr>
+        <w:rPr>
+          <w:lang w:val="sv-AX"/>
+        </w:rPr>
+      </w:pPr>
+      <w:r>
+        <w:rPr>
+          <w:lang w:val="sv-AX"/>
+        </w:rPr>
+        <w:lastRenderedPageBreak/>
+        <w:t>We then check if the “number” at the index is true (This will run regardless in first iteration)</w:t>
+      </w:r>
+    </w:p>
+    <w:p>
+      <w:pPr>
+        <w:pStyle w:val="ListParagraph"/>
+        <w:numPr>
+          <w:ilvl w:val="0"/>
+          <w:numId w:val="1"/>
+        </w:numPr>
+        <w:rPr>
+          <w:lang w:val="sv-AX"/>
+        </w:rPr>
+      </w:pPr>
+      <w:r>
+        <w:rPr>
+          <w:lang w:val="sv-AX"/>
+        </w:rPr>
+        <w:t>If the number is a prime, we then start to mark all multiples of that number as non-prime.</w:t>
+      </w:r>
+    </w:p>
+    <w:p>
+      <w:pPr>
+        <w:pStyle w:val="ListParagraph"/>
+        <w:numPr>
+          <w:ilvl w:val="0"/>
+          <w:numId w:val="1"/>
+        </w:numPr>
+        <w:rPr>
+          <w:lang w:val="sv-AX"/>
+        </w:rPr>
+      </w:pPr>
+      <w:r>
+        <w:rPr>
+          <w:lang w:val="sv-AX"/>
+        </w:rPr>
+        <w:t>Repeat for next entry (i++)</w:t>
+      </w:r>
+      <w:r>
+        <w:rPr>
+          <w:lang w:val="sv-AX"/>
+        </w:rPr>
+        <w:t xml:space="preserve"> </w:t>
+      </w:r>
+      <w:r>
+        <w:rPr>
+          <w:lang w:val="sv-AX"/>
+        </w:rPr>
+        <w:t xml:space="preserve"> up until the square root of the input. This is because </w:t>
+      </w:r>
+      <w:r>
+        <w:rPr>
+          <w:lang w:val="sv-AX"/>
+        </w:rPr>
+        <w:t>the for loop would not be able to carry on with values higher than the square root of the input. All non primes will be taken care of with the prime multiples that are below the square root.</w:t>
+      </w:r>
+    </w:p>
+    <w:p>
+      <w:pPr>
+        <w:rPr>
+          <w:lang w:val="sv-AX"/>
+        </w:rPr>
+      </w:pPr>
+    </w:p>
+    <w:p>
+      <w:pPr>
+        <w:rPr>
+          <w:lang w:val="sv-AX"/>
+        </w:rPr>
+      </w:pPr>
+      <w:r>
+        <w:rPr>
+          <w:lang w:val="sv-AX"/>
+        </w:rPr>
+        <w:t>The printing part of the algorithm is simple. It starts at index 2, since 2 is the first prime. It then checks every number at index i. If it is 1, then call print_number(i).</w:t>
+      </w:r>
+    </w:p>
+    <w:p>
+      <w:pPr>
+        <w:rPr>
+          <w:lang w:val="en-US"/>
+        </w:rPr>
+      </w:pPr>
+    </w:p>
+    <w:p>
+      <w:pPr>
+        <w:rPr>
+          <w:lang w:val="en-US"/>
+        </w:rPr>
+      </w:pPr>
+    </w:p>
+    <w:p>
+      <w:pPr>
+        <w:rPr>
+          <w:lang w:val="en-US"/>
+        </w:rPr>
+      </w:pPr>
+      <w:r>
+        <w:rPr>
+          <w:lang w:val="en-US"/>
+        </w:rPr>
+        <w:t>To test the different implementations, we can use functions included in time.h to determine the execution time of the different print functions.</w:t>
+      </w:r>
     </w:p>
     <w:p>
       <w:pPr>
@@ -641,7 +933,7 @@
     </w:p>
     <w:tbl>
       <w:tblPr>
-        <w:tblStyle w:val="Tabellrutnt"/>
+        <w:tblStyle w:val="TableGrid"/>
         <w:tblW w:w="0" w:type="auto"/>
         <w:tblLook w:val="04A0" w:firstRow="1" w:lastRow="0" w:firstColumn="1" w:lastColumn="0" w:noHBand="0" w:noVBand="1"/>
       </w:tblPr>
@@ -890,7 +1182,7 @@
           <w:szCs w:val="20"/>
           <w:lang w:val="en-US"/>
         </w:rPr>
-        <w:t>This was performed on a macbook pro retina 13’’ (2013)</w:t>
+        <w:t xml:space="preserve">This was performed on a </w:t>
       </w:r>
     </w:p>
     <w:p>
@@ -908,237 +1200,657 @@
           <w:lang w:val="en-US"/>
         </w:rPr>
       </w:pPr>
-    </w:p>
-    <w:p>
-      <w:pPr>
+      <w:r>
         <w:rPr>
           <w:b/>
           <w:lang w:val="en-US"/>
         </w:rPr>
+        <w:t>Task 4</w:t>
+      </w:r>
+    </w:p>
+    <w:p>
+      <w:pPr>
+        <w:rPr>
+          <w:i/>
+          <w:sz w:val="20"/>
+          <w:lang w:val="en-US"/>
+        </w:rPr>
+      </w:pPr>
+      <w:r>
+        <w:rPr>
+          <w:i/>
+          <w:sz w:val="20"/>
+          <w:lang w:val="en-US"/>
+        </w:rPr>
+        <w:t>Explain how you get the pointer addresses to the two char arrays (text1 and text2) and</w:t>
+      </w:r>
+    </w:p>
+    <w:p>
+      <w:pPr>
+        <w:rPr>
+          <w:i/>
+          <w:sz w:val="20"/>
+          <w:lang w:val="en-US"/>
+        </w:rPr>
+      </w:pPr>
+      <w:r>
+        <w:rPr>
+          <w:i/>
+          <w:sz w:val="20"/>
+          <w:lang w:val="en-US"/>
+        </w:rPr>
+        <w:t>the counter variable (count) in function work().</w:t>
+      </w:r>
+    </w:p>
+    <w:p>
+      <w:pPr>
+        <w:rPr>
+          <w:iCs/>
+          <w:szCs w:val="32"/>
+          <w:lang w:val="en-US"/>
+        </w:rPr>
+      </w:pPr>
+    </w:p>
+    <w:p>
+      <w:pPr>
+        <w:rPr>
+          <w:iCs/>
+          <w:szCs w:val="32"/>
+          <w:lang w:val="sv-AX"/>
+        </w:rPr>
+      </w:pPr>
+      <w:r>
+        <w:rPr>
+          <w:iCs/>
+          <w:szCs w:val="32"/>
+          <w:lang w:val="sv-AX"/>
+        </w:rPr>
+        <w:t>When you pass an array, you actually pass a pointer to the first element in the array. This is why we can just pass the arrays text1 and text2 without having to use the adress symbol.</w:t>
+      </w:r>
+    </w:p>
+    <w:p>
+      <w:pPr>
+        <w:rPr>
+          <w:iCs/>
+          <w:szCs w:val="32"/>
+          <w:lang w:val="sv-AX"/>
+        </w:rPr>
+      </w:pPr>
+      <w:r>
+        <w:rPr>
+          <w:iCs/>
+          <w:szCs w:val="32"/>
+          <w:lang w:val="sv-AX"/>
+        </w:rPr>
+        <w:t>To pass the counter variable, we use the &amp; symbol.</w:t>
+      </w:r>
+    </w:p>
+    <w:p>
+      <w:pPr>
+        <w:rPr>
+          <w:iCs/>
+          <w:szCs w:val="32"/>
+          <w:lang w:val="en-US"/>
+        </w:rPr>
+      </w:pPr>
+    </w:p>
+    <w:p>
+      <w:pPr>
+        <w:rPr>
+          <w:i/>
+          <w:sz w:val="20"/>
+          <w:lang w:val="en-US"/>
+        </w:rPr>
+      </w:pPr>
+      <w:r>
+        <w:rPr>
+          <w:i/>
+          <w:sz w:val="20"/>
+          <w:lang w:val="en-US"/>
+        </w:rPr>
+        <w:t>What does it mean to increment a pointer? What is the difference between incrementing the</w:t>
+      </w:r>
+    </w:p>
+    <w:p>
+      <w:pPr>
+        <w:rPr>
+          <w:i/>
+          <w:sz w:val="20"/>
+          <w:lang w:val="en-US"/>
+        </w:rPr>
+      </w:pPr>
+      <w:r>
+        <w:rPr>
+          <w:i/>
+          <w:sz w:val="20"/>
+          <w:lang w:val="en-US"/>
+        </w:rPr>
+        <w:t>pointer that points to the ASCII text string, and incrementing the pointer that points to the</w:t>
+      </w:r>
+    </w:p>
+    <w:p>
+      <w:pPr>
+        <w:rPr>
+          <w:i/>
+          <w:sz w:val="20"/>
+          <w:lang w:val="en-US"/>
+        </w:rPr>
+      </w:pPr>
+      <w:r>
+        <w:rPr>
+          <w:i/>
+          <w:sz w:val="20"/>
+          <w:lang w:val="en-US"/>
+        </w:rPr>
+        <w:t>integer array? In what way is the assembler code and the C code different?</w:t>
+      </w:r>
+    </w:p>
+    <w:p>
+      <w:pPr>
+        <w:rPr>
+          <w:iCs/>
+          <w:szCs w:val="32"/>
+          <w:lang w:val="en-US"/>
+        </w:rPr>
+      </w:pPr>
+    </w:p>
+    <w:p>
+      <w:pPr>
+        <w:rPr>
+          <w:iCs/>
+          <w:szCs w:val="32"/>
+          <w:lang w:val="sv-AX"/>
+        </w:rPr>
+      </w:pPr>
+      <w:r>
+        <w:rPr>
+          <w:iCs/>
+          <w:szCs w:val="32"/>
+          <w:lang w:val="sv-AX"/>
+        </w:rPr>
+        <w:t xml:space="preserve">To increment a pointer means that the pointer will refer to the next value in memory. Different data types will have different size of pointer increment. </w:t>
+      </w:r>
+      <w:r>
+        <w:rPr>
+          <w:iCs/>
+          <w:szCs w:val="32"/>
+          <w:lang w:val="sv-AX"/>
+        </w:rPr>
+        <w:t xml:space="preserve"> So in assembly we will have to specify explicitly that the pointer have to increase by 4 bytes, since list is an int array, and text is a char array -&gt; increment by only 1 byte.</w:t>
+      </w:r>
+    </w:p>
+    <w:p>
+      <w:pPr>
+        <w:rPr>
+          <w:iCs/>
+          <w:szCs w:val="32"/>
+          <w:lang w:val="sv-AX"/>
+        </w:rPr>
+      </w:pPr>
+    </w:p>
+    <w:p>
+      <w:pPr>
+        <w:rPr>
+          <w:iCs/>
+          <w:szCs w:val="32"/>
+          <w:lang w:val="sv-AX"/>
+        </w:rPr>
+      </w:pPr>
+      <w:r>
+        <w:rPr>
+          <w:iCs/>
+          <w:szCs w:val="32"/>
+          <w:lang w:val="sv-AX"/>
+        </w:rPr>
+        <w:t>In C we increment the pointers by 1, since we can define what type the pointer is from the start.</w:t>
+      </w:r>
+    </w:p>
+    <w:p>
+      <w:pPr>
+        <w:rPr>
+          <w:iCs/>
+          <w:szCs w:val="32"/>
+          <w:lang w:val="en-US"/>
+        </w:rPr>
+      </w:pPr>
+    </w:p>
+    <w:p>
+      <w:pPr>
+        <w:rPr>
+          <w:i/>
+          <w:sz w:val="20"/>
+          <w:lang w:val="en-US"/>
+        </w:rPr>
+      </w:pPr>
+      <w:r>
+        <w:rPr>
+          <w:i/>
+          <w:sz w:val="20"/>
+          <w:lang w:val="en-US"/>
+        </w:rPr>
+        <w:t>What is the difference between incrementing a pointer and incrementing a variable that a</w:t>
+      </w:r>
+    </w:p>
+    <w:p>
+      <w:pPr>
+        <w:rPr>
+          <w:i/>
+          <w:sz w:val="20"/>
+          <w:lang w:val="en-US"/>
+        </w:rPr>
+      </w:pPr>
+      <w:r>
+        <w:rPr>
+          <w:i/>
+          <w:sz w:val="20"/>
+          <w:lang w:val="en-US"/>
+        </w:rPr>
+        <w:t>pointer points to? Explain how your code is incrementing the count variable.</w:t>
+      </w:r>
+    </w:p>
+    <w:p>
+      <w:pPr>
+        <w:rPr>
+          <w:iCs/>
+          <w:szCs w:val="32"/>
+          <w:lang w:val="en-US"/>
+        </w:rPr>
+      </w:pPr>
+    </w:p>
+    <w:p>
+      <w:pPr>
+        <w:rPr>
+          <w:iCs/>
+          <w:szCs w:val="32"/>
+          <w:lang w:val="sv-AX"/>
+        </w:rPr>
+      </w:pPr>
+      <w:r>
+        <w:rPr>
+          <w:iCs/>
+          <w:szCs w:val="32"/>
+          <w:lang w:val="sv-AX"/>
+        </w:rPr>
+        <w:t>Incrementing a pointer means that it will refer to the following value in memory. Incrementing a variable will just change the value that the pointer refers to.</w:t>
+      </w:r>
+    </w:p>
+    <w:p>
+      <w:pPr>
+        <w:rPr>
+          <w:iCs/>
+          <w:szCs w:val="32"/>
+          <w:lang w:val="sv-AX"/>
+        </w:rPr>
+      </w:pPr>
+      <w:r>
+        <w:rPr>
+          <w:iCs/>
+          <w:szCs w:val="32"/>
+          <w:lang w:val="sv-AX"/>
+        </w:rPr>
+        <w:t>In our code, we use the following statement to increment the counter:</w:t>
+      </w:r>
+    </w:p>
+    <w:p>
+      <w:pPr>
+        <w:rPr>
+          <w:iCs/>
+          <w:szCs w:val="32"/>
+          <w:lang w:val="sv-AX"/>
+        </w:rPr>
+      </w:pPr>
+    </w:p>
+    <w:p>
+      <w:pPr>
+        <w:rPr>
+          <w:iCs/>
+          <w:szCs w:val="32"/>
+          <w:lang w:val="sv-AX"/>
+        </w:rPr>
+      </w:pPr>
+      <w:r>
+        <w:rPr>
+          <w:iCs/>
+          <w:szCs w:val="32"/>
+          <w:lang w:val="sv-AX"/>
+        </w:rPr>
+        <w:lastRenderedPageBreak/>
+        <w:t>(*count)++;</w:t>
+      </w:r>
+    </w:p>
+    <w:p>
+      <w:pPr>
+        <w:rPr>
+          <w:iCs/>
+          <w:szCs w:val="32"/>
+          <w:lang w:val="sv-AX"/>
+        </w:rPr>
+      </w:pPr>
+    </w:p>
+    <w:p>
+      <w:pPr>
+        <w:rPr>
+          <w:iCs/>
+          <w:szCs w:val="32"/>
+          <w:lang w:val="sv-AX"/>
+        </w:rPr>
+      </w:pPr>
+      <w:r>
+        <w:rPr>
+          <w:iCs/>
+          <w:szCs w:val="32"/>
+          <w:lang w:val="sv-AX"/>
+        </w:rPr>
+        <w:t>Order of operation for dereferencing and incrementing are the same,</w:t>
+      </w:r>
+    </w:p>
+    <w:p>
+      <w:pPr>
+        <w:rPr>
+          <w:iCs/>
+          <w:szCs w:val="32"/>
+          <w:lang w:val="sv-AX"/>
+        </w:rPr>
+      </w:pPr>
+      <w:r>
+        <w:rPr>
+          <w:iCs/>
+          <w:szCs w:val="32"/>
+          <w:lang w:val="sv-AX"/>
+        </w:rPr>
+        <w:t>therefore we have to put count in parentheses first.</w:t>
+      </w:r>
+    </w:p>
+    <w:p>
+      <w:pPr>
+        <w:rPr>
+          <w:iCs/>
+          <w:szCs w:val="32"/>
+          <w:lang w:val="sv-AX"/>
+        </w:rPr>
+      </w:pPr>
+    </w:p>
+    <w:p>
+      <w:pPr>
+        <w:rPr>
+          <w:i/>
+          <w:sz w:val="20"/>
+          <w:lang w:val="en-US"/>
+        </w:rPr>
+      </w:pPr>
+      <w:r>
+        <w:rPr>
+          <w:i/>
+          <w:sz w:val="20"/>
+          <w:lang w:val="en-US"/>
+        </w:rPr>
+        <w:t>Explain a statement in your code where you are dereferencing a pointer. What does this</w:t>
+      </w:r>
+    </w:p>
+    <w:p>
+      <w:pPr>
+        <w:rPr>
+          <w:i/>
+          <w:sz w:val="20"/>
+          <w:lang w:val="en-US"/>
+        </w:rPr>
+      </w:pPr>
+      <w:r>
+        <w:rPr>
+          <w:iCs/>
+          <w:noProof/>
+          <w:szCs w:val="32"/>
+          <w:lang w:val="en-US"/>
+        </w:rPr>
+        <w:drawing>
+          <wp:anchor distT="0" distB="0" distL="114300" distR="114300" simplePos="0" relativeHeight="251665408" behindDoc="0" locked="0" layoutInCell="1" allowOverlap="1" wp14:anchorId="0D44CDFE" wp14:editId="024E02FF">
+            <wp:simplePos x="0" y="0"/>
+            <wp:positionH relativeFrom="margin">
+              <wp:align>left</wp:align>
+            </wp:positionH>
+            <wp:positionV relativeFrom="paragraph">
+              <wp:posOffset>290830</wp:posOffset>
+            </wp:positionV>
+            <wp:extent cx="4572638" cy="790685"/>
+            <wp:effectExtent l="57150" t="57150" r="94615" b="104775"/>
+            <wp:wrapTopAndBottom/>
+            <wp:docPr id="6" name="Picture 6" descr="Text&#10;&#10;Description automatically generated"/>
+            <wp:cNvGraphicFramePr>
+              <a:graphicFrameLocks xmlns:a="http://schemas.openxmlformats.org/drawingml/2006/main" noChangeAspect="1"/>
+            </wp:cNvGraphicFramePr>
+            <a:graphic xmlns:a="http://schemas.openxmlformats.org/drawingml/2006/main">
+              <a:graphicData uri="http://schemas.openxmlformats.org/drawingml/2006/picture">
+                <pic:pic xmlns:pic="http://schemas.openxmlformats.org/drawingml/2006/picture">
+                  <pic:nvPicPr>
+                    <pic:cNvPr id="6" name="Picture 6" descr="Text&#10;&#10;Description automatically generated"/>
+                    <pic:cNvPicPr/>
+                  </pic:nvPicPr>
+                  <pic:blipFill>
+                    <a:blip r:embed="rId7">
+                      <a:extLst>
+                        <a:ext uri="{28A0092B-C50C-407E-A947-70E740481C1C}">
+                          <a14:useLocalDpi xmlns:a14="http://schemas.microsoft.com/office/drawing/2010/main" val="0"/>
+                        </a:ext>
+                      </a:extLst>
+                    </a:blip>
+                    <a:stretch>
+                      <a:fillRect/>
+                    </a:stretch>
+                  </pic:blipFill>
+                  <pic:spPr>
+                    <a:xfrm>
+                      <a:off x="0" y="0"/>
+                      <a:ext cx="4572638" cy="790685"/>
+                    </a:xfrm>
+                    <a:prstGeom prst="rect">
+                      <a:avLst/>
+                    </a:prstGeom>
+                    <a:ln>
+                      <a:solidFill>
+                        <a:schemeClr val="tx1"/>
+                      </a:solidFill>
+                    </a:ln>
+                    <a:effectLst>
+                      <a:outerShdw blurRad="50800" dist="38100" dir="2700000" algn="tl" rotWithShape="0">
+                        <a:prstClr val="black">
+                          <a:alpha val="40000"/>
+                        </a:prstClr>
+                      </a:outerShdw>
+                    </a:effectLst>
+                  </pic:spPr>
+                </pic:pic>
+              </a:graphicData>
+            </a:graphic>
+          </wp:anchor>
+        </w:drawing>
+      </w:r>
+      <w:r>
+        <w:rPr>
+          <w:i/>
+          <w:sz w:val="20"/>
+          <w:lang w:val="en-US"/>
+        </w:rPr>
+        <w:t>mean? Explain by comparing with the corresponding assembler code.</w:t>
+      </w:r>
+    </w:p>
+    <w:p>
+      <w:pPr>
+        <w:rPr>
+          <w:iCs/>
+          <w:szCs w:val="32"/>
+          <w:lang w:val="en-US"/>
+        </w:rPr>
+      </w:pPr>
+    </w:p>
+    <w:p>
+      <w:pPr>
+        <w:rPr>
+          <w:iCs/>
+          <w:szCs w:val="32"/>
+          <w:lang w:val="sv-AX"/>
+        </w:rPr>
+      </w:pPr>
+      <w:r>
+        <w:rPr>
+          <w:iCs/>
+          <w:szCs w:val="32"/>
+          <w:lang w:val="sv-AX"/>
+        </w:rPr>
+        <w:t>To perform the copy, we have to dereference the pointers. This means that we perform action on the values in memory that each pointer refers to.</w:t>
+      </w:r>
+    </w:p>
+    <w:p>
+      <w:pPr>
+        <w:rPr>
+          <w:iCs/>
+          <w:szCs w:val="32"/>
+          <w:lang w:val="sv-AX"/>
+        </w:rPr>
+      </w:pPr>
+    </w:p>
+    <w:p>
+      <w:pPr>
+        <w:rPr>
+          <w:i/>
+          <w:color w:val="4472C4" w:themeColor="accent1"/>
+          <w:szCs w:val="32"/>
+          <w:lang w:val="sv-AX"/>
+        </w:rPr>
+      </w:pPr>
+      <w:r>
+        <w:rPr>
+          <w:i/>
+          <w:color w:val="4472C4" w:themeColor="accent1"/>
+          <w:szCs w:val="32"/>
+          <w:lang w:val="sv-AX"/>
+        </w:rPr>
+        <w:t>“</w:t>
+      </w:r>
+      <w:r>
+        <w:rPr>
+          <w:i/>
+          <w:color w:val="4472C4" w:themeColor="accent1"/>
+          <w:szCs w:val="32"/>
+          <w:lang w:val="sv-AX"/>
+        </w:rPr>
+        <w:t>Dereferencing is used to access or manipulate data contained in memory location pointed to by a pointer. *(asterisk) is used with pointer variable when dereferencing the pointer variable, it refers to variable being pointed, so this is called dereferencing of pointers.</w:t>
+      </w:r>
+      <w:r>
+        <w:rPr>
+          <w:i/>
+          <w:color w:val="4472C4" w:themeColor="accent1"/>
+          <w:szCs w:val="32"/>
+          <w:lang w:val="sv-AX"/>
+        </w:rPr>
+        <w:t>”</w:t>
+      </w:r>
+    </w:p>
+    <w:p>
+      <w:pPr>
+        <w:rPr>
+          <w:iCs/>
+          <w:szCs w:val="32"/>
+          <w:lang w:val="en-US"/>
+        </w:rPr>
+      </w:pPr>
+    </w:p>
+    <w:p>
+      <w:pPr>
+        <w:rPr>
+          <w:i/>
+          <w:sz w:val="20"/>
+          <w:lang w:val="en-US"/>
+        </w:rPr>
+      </w:pPr>
+      <w:r>
+        <w:rPr>
+          <w:i/>
+          <w:sz w:val="20"/>
+          <w:lang w:val="en-US"/>
+        </w:rPr>
+        <w:t>Is your computer using big-endian or little-endian? How did you come to your conclusion?</w:t>
+      </w:r>
+    </w:p>
+    <w:p>
+      <w:pPr>
+        <w:rPr>
+          <w:i/>
+          <w:sz w:val="20"/>
+          <w:lang w:val="en-US"/>
+        </w:rPr>
+      </w:pPr>
+      <w:r>
+        <w:rPr>
+          <w:i/>
+          <w:sz w:val="20"/>
+          <w:lang w:val="en-US"/>
+        </w:rPr>
+        <w:t>Is there any benefit of using either of the two alternatives?</w:t>
+      </w:r>
+    </w:p>
+    <w:p>
+      <w:pPr>
+        <w:rPr>
+          <w:lang w:val="en-US"/>
+        </w:rPr>
+      </w:pPr>
+    </w:p>
+    <w:p>
+      <w:pPr>
+        <w:rPr>
+          <w:lang w:val="en-US"/>
+        </w:rPr>
       </w:pPr>
       <w:r>
         <w:rPr>
           <w:b/>
-          <w:lang w:val="en-US"/>
-        </w:rPr>
-        <w:t>Task 4</w:t>
-      </w:r>
-    </w:p>
-    <w:p>
-      <w:pPr>
-        <w:rPr>
-          <w:i/>
-          <w:sz w:val="20"/>
-          <w:lang w:val="en-US"/>
-        </w:rPr>
-      </w:pPr>
-      <w:r>
-        <w:rPr>
-          <w:i/>
-          <w:sz w:val="20"/>
-          <w:lang w:val="en-US"/>
-        </w:rPr>
-        <w:t>Explain how you get the pointer addresses to the two char arrays (text1 and text2) and</w:t>
-      </w:r>
-    </w:p>
-    <w:p>
-      <w:pPr>
-        <w:rPr>
-          <w:i/>
-          <w:sz w:val="20"/>
-          <w:lang w:val="en-US"/>
-        </w:rPr>
-      </w:pPr>
-      <w:r>
-        <w:rPr>
-          <w:i/>
-          <w:sz w:val="20"/>
-          <w:lang w:val="en-US"/>
-        </w:rPr>
-        <w:t>the counter variable (count) in function work().</w:t>
-      </w:r>
-    </w:p>
-    <w:p>
-      <w:pPr>
-        <w:rPr>
-          <w:i/>
-          <w:sz w:val="20"/>
-          <w:lang w:val="en-US"/>
-        </w:rPr>
-      </w:pPr>
-      <w:r>
-        <w:rPr>
-          <w:i/>
-          <w:sz w:val="20"/>
-          <w:lang w:val="en-US"/>
-        </w:rPr>
-        <w:t>What does it mean to increment a pointer? What is the difference between incrementing the</w:t>
-      </w:r>
-    </w:p>
-    <w:p>
-      <w:pPr>
-        <w:rPr>
-          <w:i/>
-          <w:sz w:val="20"/>
-          <w:lang w:val="en-US"/>
-        </w:rPr>
-      </w:pPr>
-      <w:r>
-        <w:rPr>
-          <w:i/>
-          <w:sz w:val="20"/>
-          <w:lang w:val="en-US"/>
-        </w:rPr>
-        <w:t>pointer that points to the ASCII text string, and incrementing the pointer that points to the</w:t>
-      </w:r>
-    </w:p>
-    <w:p>
-      <w:pPr>
-        <w:rPr>
-          <w:i/>
-          <w:sz w:val="20"/>
-          <w:lang w:val="en-US"/>
-        </w:rPr>
-      </w:pPr>
-      <w:r>
-        <w:rPr>
-          <w:i/>
-          <w:sz w:val="20"/>
-          <w:lang w:val="en-US"/>
-        </w:rPr>
-        <w:t>integer array? In what way is the assembler code and the C code different?</w:t>
-      </w:r>
-    </w:p>
-    <w:p>
-      <w:pPr>
-        <w:rPr>
-          <w:i/>
-          <w:sz w:val="20"/>
-          <w:lang w:val="en-US"/>
-        </w:rPr>
-      </w:pPr>
-      <w:r>
-        <w:rPr>
-          <w:i/>
-          <w:sz w:val="20"/>
-          <w:lang w:val="en-US"/>
-        </w:rPr>
-        <w:t>What is the difference between incrementing a pointer and incrementing a variable that a</w:t>
-      </w:r>
-    </w:p>
-    <w:p>
-      <w:pPr>
-        <w:rPr>
-          <w:i/>
-          <w:sz w:val="20"/>
-          <w:lang w:val="en-US"/>
-        </w:rPr>
-      </w:pPr>
-      <w:r>
-        <w:rPr>
-          <w:i/>
-          <w:sz w:val="20"/>
-          <w:lang w:val="en-US"/>
-        </w:rPr>
-        <w:t>pointer points to? Explain how your code is incrementing the count variable.</w:t>
-      </w:r>
-    </w:p>
-    <w:p>
-      <w:pPr>
-        <w:rPr>
-          <w:i/>
-          <w:sz w:val="20"/>
-          <w:lang w:val="en-US"/>
-        </w:rPr>
-      </w:pPr>
-      <w:r>
-        <w:rPr>
-          <w:i/>
-          <w:sz w:val="20"/>
-          <w:lang w:val="en-US"/>
-        </w:rPr>
-        <w:t>Explain a statement in your code where you are dereferencing a pointer. What does this</w:t>
-      </w:r>
-    </w:p>
-    <w:p>
-      <w:pPr>
-        <w:rPr>
-          <w:i/>
-          <w:sz w:val="20"/>
-          <w:lang w:val="en-US"/>
-        </w:rPr>
-      </w:pPr>
-      <w:r>
-        <w:rPr>
-          <w:i/>
-          <w:sz w:val="20"/>
-          <w:lang w:val="en-US"/>
-        </w:rPr>
-        <w:t>mean? Explain by comparing with the corresponding assembler code.</w:t>
-      </w:r>
-    </w:p>
-    <w:p>
-      <w:pPr>
-        <w:rPr>
-          <w:i/>
-          <w:sz w:val="20"/>
-          <w:lang w:val="en-US"/>
-        </w:rPr>
-      </w:pPr>
-      <w:r>
-        <w:rPr>
-          <w:i/>
-          <w:sz w:val="20"/>
-          <w:lang w:val="en-US"/>
-        </w:rPr>
-        <w:t>Is your computer using big-endian or little-endian? How did you come to your conclusion?</w:t>
-      </w:r>
-    </w:p>
-    <w:p>
-      <w:pPr>
-        <w:rPr>
-          <w:i/>
-          <w:sz w:val="20"/>
-          <w:lang w:val="en-US"/>
-        </w:rPr>
-      </w:pPr>
-      <w:r>
-        <w:rPr>
-          <w:i/>
-          <w:sz w:val="20"/>
-          <w:lang w:val="en-US"/>
-        </w:rPr>
-        <w:t>Is there any benefit of using either of the two alternatives?</w:t>
-      </w:r>
-    </w:p>
-    <w:p>
-      <w:pPr>
-        <w:rPr>
-          <w:lang w:val="en-US"/>
-        </w:rPr>
-      </w:pPr>
-    </w:p>
-    <w:p>
-      <w:pPr>
-        <w:rPr>
-          <w:lang w:val="en-US"/>
-        </w:rPr>
-      </w:pPr>
-    </w:p>
-    <w:p>
-      <w:pPr>
+          <w:bCs/>
+          <w:lang w:val="en-US"/>
+        </w:rPr>
+        <w:t>Big Endian Byte Order:</w:t>
+      </w:r>
+      <w:r>
+        <w:rPr>
+          <w:lang w:val="en-US"/>
+        </w:rPr>
+        <w:t xml:space="preserve"> The most significant byte (the "big end") of the data is placed at the byte with the lowest address. The rest of the data is placed in order in the next three bytes in memory.</w:t>
+      </w:r>
+    </w:p>
+    <w:p>
+      <w:pPr>
+        <w:rPr>
+          <w:lang w:val="en-US"/>
+        </w:rPr>
+      </w:pPr>
+    </w:p>
+    <w:p>
+      <w:pPr>
+        <w:rPr>
+          <w:lang w:val="en-US"/>
+        </w:rPr>
+      </w:pPr>
+      <w:r>
         <w:rPr>
           <w:b/>
-          <w:lang w:val="en-US"/>
-        </w:rPr>
-      </w:pPr>
-      <w:r>
+          <w:bCs/>
+          <w:lang w:val="en-US"/>
+        </w:rPr>
+        <w:t>Little Endian Byte Order:</w:t>
+      </w:r>
+      <w:r>
+        <w:rPr>
+          <w:lang w:val="en-US"/>
+        </w:rPr>
+        <w:t xml:space="preserve"> The least significant byte (the "little end") of the data is placed at the byte with the lowest address. The rest of the data is placed in order in the next three bytes in memory</w:t>
+      </w:r>
+    </w:p>
+    <w:p>
+      <w:pPr>
         <w:rPr>
           <w:b/>
           <w:lang w:val="en-US"/>
         </w:rPr>
-        <w:br w:type="page"/>
-      </w:r>
+      </w:pPr>
     </w:p>
     <w:p>
       <w:pPr>
@@ -1152,7 +1864,547 @@
           <w:b/>
           <w:lang w:val="en-US"/>
         </w:rPr>
+        <w:t>The advantages of Little Endian are:</w:t>
+      </w:r>
+    </w:p>
+    <w:p>
+      <w:pPr>
+        <w:rPr>
+          <w:bCs/>
+          <w:lang w:val="en-US"/>
+        </w:rPr>
+      </w:pPr>
+    </w:p>
+    <w:p>
+      <w:pPr>
+        <w:rPr>
+          <w:bCs/>
+          <w:lang w:val="en-US"/>
+        </w:rPr>
+      </w:pPr>
+      <w:r>
+        <w:rPr>
+          <w:bCs/>
+          <w:lang w:val="en-US"/>
+        </w:rPr>
+        <w:t>It’s easy to read the value in a variety of type sizes. For example, the variable A = 0x13 in 64-bit value in memory at the address B will be 1300 0000 0000 0000. A will always be read as 19 regardless of using 8, 16, 32, 64-bit reads. By contrast, in Big Endian we have to know in which size we have written the value to read it correctly.</w:t>
+      </w:r>
+    </w:p>
+    <w:p>
+      <w:pPr>
+        <w:rPr>
+          <w:b/>
+          <w:lang w:val="en-US"/>
+        </w:rPr>
+      </w:pPr>
+      <w:r>
+        <w:rPr>
+          <w:b/>
+          <w:lang w:val="en-US"/>
+        </w:rPr>
+        <w:t>It’s easy to cast the value to a smaller type like from int16_t to int8_t since int8_t is the byte at the beginning of int16_t.</w:t>
+      </w:r>
+    </w:p>
+    <w:p>
+      <w:pPr>
+        <w:rPr>
+          <w:bCs/>
+          <w:lang w:val="en-US"/>
+        </w:rPr>
+      </w:pPr>
+      <w:r>
+        <w:rPr>
+          <w:bCs/>
+          <w:lang w:val="en-US"/>
+        </w:rPr>
+        <w:t>Easily to do mathematical computations “because of the 1:1 relationship between address offset and byte number (offset 0 is byte 0), multiple precision math routines are correspondingly easy to write.”</w:t>
+      </w:r>
+    </w:p>
+    <w:p>
+      <w:pPr>
+        <w:rPr>
+          <w:bCs/>
+          <w:lang w:val="en-US"/>
+        </w:rPr>
+      </w:pPr>
+    </w:p>
+    <w:p>
+      <w:pPr>
+        <w:rPr>
+          <w:b/>
+          <w:lang w:val="sv-AX"/>
+        </w:rPr>
+      </w:pPr>
+      <w:r>
+        <w:rPr>
+          <w:b/>
+          <w:lang w:val="en-US"/>
+        </w:rPr>
+        <w:t>Some main advantages of Big Endian are</w:t>
+      </w:r>
+      <w:r>
+        <w:rPr>
+          <w:b/>
+          <w:lang w:val="sv-AX"/>
+        </w:rPr>
+        <w:t>:</w:t>
+      </w:r>
+    </w:p>
+    <w:p>
+      <w:pPr>
+        <w:rPr>
+          <w:bCs/>
+          <w:lang w:val="en-US"/>
+        </w:rPr>
+      </w:pPr>
+    </w:p>
+    <w:p>
+      <w:pPr>
+        <w:rPr>
+          <w:bCs/>
+          <w:lang w:val="en-US"/>
+        </w:rPr>
+      </w:pPr>
+      <w:r>
+        <w:rPr>
+          <w:bCs/>
+          <w:lang w:val="en-US"/>
+        </w:rPr>
+        <w:t>We can always test whether the number is positive or negative by looking at the byte at offset zero, so it’s easy to do a comparison.</w:t>
+      </w:r>
+    </w:p>
+    <w:p>
+      <w:pPr>
+        <w:rPr>
+          <w:b/>
+          <w:lang w:val="en-US"/>
+        </w:rPr>
+      </w:pPr>
+      <w:r>
+        <w:rPr>
+          <w:b/>
+          <w:lang w:val="en-US"/>
+        </w:rPr>
         <w:lastRenderedPageBreak/>
+        <w:t>The numbers are also stored in the order in which they are printed out, so binary to decimal routines are particularly efficient.</w:t>
+      </w:r>
+    </w:p>
+    <w:p>
+      <w:pPr>
+        <w:rPr>
+          <w:bCs/>
+          <w:lang w:val="en-US"/>
+        </w:rPr>
+      </w:pPr>
+    </w:p>
+    <w:p>
+      <w:pPr>
+        <w:rPr>
+          <w:bCs/>
+          <w:i/>
+          <w:iCs/>
+          <w:sz w:val="20"/>
+          <w:szCs w:val="20"/>
+        </w:rPr>
+      </w:pPr>
+      <w:r>
+        <w:rPr>
+          <w:bCs/>
+          <w:i/>
+          <w:iCs/>
+          <w:sz w:val="20"/>
+          <w:szCs w:val="20"/>
+          <w:lang w:val="sv-AX"/>
+        </w:rPr>
+        <w:t>“</w:t>
+      </w:r>
+      <w:r>
+        <w:rPr>
+          <w:bCs/>
+          <w:i/>
+          <w:iCs/>
+          <w:sz w:val="20"/>
+          <w:szCs w:val="20"/>
+        </w:rPr>
+        <w:t>Big endian</w:t>
+      </w:r>
+    </w:p>
+    <w:p>
+      <w:pPr>
+        <w:rPr>
+          <w:bCs/>
+          <w:i/>
+          <w:iCs/>
+          <w:sz w:val="20"/>
+          <w:szCs w:val="20"/>
+        </w:rPr>
+      </w:pPr>
+      <w:r>
+        <w:rPr>
+          <w:bCs/>
+          <w:i/>
+          <w:iCs/>
+          <w:sz w:val="20"/>
+          <w:szCs w:val="20"/>
+        </w:rPr>
+        <w:t>+ behöver inte översättas om man ska skicka data via nätverk - använder generellt big endian</w:t>
+      </w:r>
+    </w:p>
+    <w:p>
+      <w:pPr>
+        <w:rPr>
+          <w:bCs/>
+          <w:i/>
+          <w:iCs/>
+          <w:sz w:val="20"/>
+          <w:szCs w:val="20"/>
+        </w:rPr>
+      </w:pPr>
+      <w:r>
+        <w:rPr>
+          <w:bCs/>
+          <w:i/>
+          <w:iCs/>
+          <w:sz w:val="20"/>
+          <w:szCs w:val="20"/>
+        </w:rPr>
+        <w:t>+ lättläst, "som vi förväntar oss"</w:t>
+      </w:r>
+    </w:p>
+    <w:p>
+      <w:pPr>
+        <w:rPr>
+          <w:bCs/>
+          <w:i/>
+          <w:iCs/>
+          <w:sz w:val="20"/>
+          <w:szCs w:val="20"/>
+        </w:rPr>
+      </w:pPr>
+      <w:r>
+        <w:rPr>
+          <w:bCs/>
+          <w:i/>
+          <w:iCs/>
+          <w:sz w:val="20"/>
+          <w:szCs w:val="20"/>
+        </w:rPr>
+        <w:t>ex. ettusen tvåhundra trettiofyra (1234)</w:t>
+      </w:r>
+    </w:p>
+    <w:p>
+      <w:pPr>
+        <w:rPr>
+          <w:bCs/>
+          <w:i/>
+          <w:iCs/>
+          <w:sz w:val="20"/>
+          <w:szCs w:val="20"/>
+        </w:rPr>
+      </w:pPr>
+      <w:r>
+        <w:rPr>
+          <w:bCs/>
+          <w:i/>
+          <w:iCs/>
+          <w:sz w:val="20"/>
+          <w:szCs w:val="20"/>
+        </w:rPr>
+        <w:t>minne lo -&gt; hi: 1234</w:t>
+      </w:r>
+    </w:p>
+    <w:p>
+      <w:pPr>
+        <w:rPr>
+          <w:bCs/>
+          <w:i/>
+          <w:iCs/>
+          <w:sz w:val="20"/>
+          <w:szCs w:val="20"/>
+        </w:rPr>
+      </w:pPr>
+      <w:r>
+        <w:rPr>
+          <w:bCs/>
+          <w:i/>
+          <w:iCs/>
+          <w:sz w:val="20"/>
+          <w:szCs w:val="20"/>
+        </w:rPr>
+        <w:t>- leder till fet förvirring om man lärt sig att man räknar "höga värden till vänster"</w:t>
+      </w:r>
+    </w:p>
+    <w:p>
+      <w:pPr>
+        <w:rPr>
+          <w:bCs/>
+          <w:i/>
+          <w:iCs/>
+          <w:sz w:val="20"/>
+          <w:szCs w:val="20"/>
+        </w:rPr>
+      </w:pPr>
+      <w:r>
+        <w:rPr>
+          <w:bCs/>
+          <w:i/>
+          <w:iCs/>
+          <w:sz w:val="20"/>
+          <w:szCs w:val="20"/>
+        </w:rPr>
+        <w:t>bit 31 -&gt; bit 0 (som man gör om man räknar binärt, OCH decimalt, coolt!)</w:t>
+      </w:r>
+    </w:p>
+    <w:p>
+      <w:pPr>
+        <w:rPr>
+          <w:bCs/>
+          <w:i/>
+          <w:iCs/>
+          <w:sz w:val="20"/>
+          <w:szCs w:val="20"/>
+        </w:rPr>
+      </w:pPr>
+      <w:r>
+        <w:rPr>
+          <w:bCs/>
+          <w:i/>
+          <w:iCs/>
+          <w:sz w:val="20"/>
+          <w:szCs w:val="20"/>
+        </w:rPr>
+        <w:t>1101 == 8+4+1, inte 1+2+8</w:t>
+      </w:r>
+    </w:p>
+    <w:p>
+      <w:pPr>
+        <w:rPr>
+          <w:bCs/>
+          <w:i/>
+          <w:iCs/>
+          <w:sz w:val="20"/>
+          <w:szCs w:val="20"/>
+        </w:rPr>
+      </w:pPr>
+      <w:r>
+        <w:rPr>
+          <w:bCs/>
+          <w:i/>
+          <w:iCs/>
+          <w:sz w:val="20"/>
+          <w:szCs w:val="20"/>
+        </w:rPr>
+        <w:t>Little endian</w:t>
+      </w:r>
+    </w:p>
+    <w:p>
+      <w:pPr>
+        <w:rPr>
+          <w:bCs/>
+          <w:i/>
+          <w:iCs/>
+          <w:sz w:val="20"/>
+          <w:szCs w:val="20"/>
+        </w:rPr>
+      </w:pPr>
+      <w:r>
+        <w:rPr>
+          <w:bCs/>
+          <w:i/>
+          <w:iCs/>
+          <w:sz w:val="20"/>
+          <w:szCs w:val="20"/>
+        </w:rPr>
+        <w:t>+ blir alltid samma värde oavsett om man läser 1, 2, 4, 8, 32, 64... bytes</w:t>
+      </w:r>
+    </w:p>
+    <w:p>
+      <w:pPr>
+        <w:rPr>
+          <w:bCs/>
+          <w:i/>
+          <w:iCs/>
+          <w:sz w:val="20"/>
+          <w:szCs w:val="20"/>
+        </w:rPr>
+      </w:pPr>
+      <w:r>
+        <w:rPr>
+          <w:bCs/>
+          <w:i/>
+          <w:iCs/>
+          <w:sz w:val="20"/>
+          <w:szCs w:val="20"/>
+        </w:rPr>
+        <w:t>0x41 == 0x0041 == 0x000041</w:t>
+      </w:r>
+    </w:p>
+    <w:p>
+      <w:pPr>
+        <w:rPr>
+          <w:b/>
+        </w:rPr>
+      </w:pPr>
+      <w:r>
+        <w:rPr>
+          <w:bCs/>
+          <w:i/>
+          <w:iCs/>
+          <w:sz w:val="20"/>
+          <w:szCs w:val="20"/>
+        </w:rPr>
+        <w:t>-&gt; leder till att man lätt kan casta värden mellan storlekar.</w:t>
+      </w:r>
+      <w:r>
+        <w:rPr>
+          <w:bCs/>
+          <w:i/>
+          <w:iCs/>
+          <w:sz w:val="20"/>
+          <w:szCs w:val="20"/>
+          <w:lang w:val="sv-AX"/>
+        </w:rPr>
+        <w:t>”</w:t>
+      </w:r>
+    </w:p>
+    <w:p>
+      <w:pPr>
+        <w:rPr>
+          <w:b/>
+        </w:rPr>
+      </w:pPr>
+      <w:r>
+        <w:rPr>
+          <w:b/>
+          <w:noProof/>
+        </w:rPr>
+        <w:drawing>
+          <wp:anchor distT="0" distB="0" distL="114300" distR="114300" simplePos="0" relativeHeight="251666432" behindDoc="0" locked="0" layoutInCell="1" allowOverlap="1" wp14:anchorId="3B9FC41E" wp14:editId="6BBE9C02">
+            <wp:simplePos x="0" y="0"/>
+            <wp:positionH relativeFrom="column">
+              <wp:posOffset>13970</wp:posOffset>
+            </wp:positionH>
+            <wp:positionV relativeFrom="paragraph">
+              <wp:posOffset>247650</wp:posOffset>
+            </wp:positionV>
+            <wp:extent cx="2038635" cy="3639058"/>
+            <wp:effectExtent l="57150" t="57150" r="95250" b="95250"/>
+            <wp:wrapTopAndBottom/>
+            <wp:docPr id="8" name="Picture 8" descr="Diagram&#10;&#10;Description automatically generated"/>
+            <wp:cNvGraphicFramePr>
+              <a:graphicFrameLocks xmlns:a="http://schemas.openxmlformats.org/drawingml/2006/main" noChangeAspect="1"/>
+            </wp:cNvGraphicFramePr>
+            <a:graphic xmlns:a="http://schemas.openxmlformats.org/drawingml/2006/main">
+              <a:graphicData uri="http://schemas.openxmlformats.org/drawingml/2006/picture">
+                <pic:pic xmlns:pic="http://schemas.openxmlformats.org/drawingml/2006/picture">
+                  <pic:nvPicPr>
+                    <pic:cNvPr id="8" name="Picture 8" descr="Diagram&#10;&#10;Description automatically generated"/>
+                    <pic:cNvPicPr/>
+                  </pic:nvPicPr>
+                  <pic:blipFill>
+                    <a:blip r:embed="rId8">
+                      <a:extLst>
+                        <a:ext uri="{28A0092B-C50C-407E-A947-70E740481C1C}">
+                          <a14:useLocalDpi xmlns:a14="http://schemas.microsoft.com/office/drawing/2010/main" val="0"/>
+                        </a:ext>
+                      </a:extLst>
+                    </a:blip>
+                    <a:stretch>
+                      <a:fillRect/>
+                    </a:stretch>
+                  </pic:blipFill>
+                  <pic:spPr>
+                    <a:xfrm>
+                      <a:off x="0" y="0"/>
+                      <a:ext cx="2038635" cy="3639058"/>
+                    </a:xfrm>
+                    <a:prstGeom prst="rect">
+                      <a:avLst/>
+                    </a:prstGeom>
+                    <a:ln>
+                      <a:solidFill>
+                        <a:schemeClr val="tx1"/>
+                      </a:solidFill>
+                    </a:ln>
+                    <a:effectLst>
+                      <a:outerShdw blurRad="50800" dist="38100" dir="2700000" algn="tl" rotWithShape="0">
+                        <a:prstClr val="black">
+                          <a:alpha val="40000"/>
+                        </a:prstClr>
+                      </a:outerShdw>
+                    </a:effectLst>
+                  </pic:spPr>
+                </pic:pic>
+              </a:graphicData>
+            </a:graphic>
+          </wp:anchor>
+        </w:drawing>
+      </w:r>
+    </w:p>
+    <w:p>
+      <w:pPr>
+        <w:rPr>
+          <w:b/>
+          <w:lang w:val="sv-AX"/>
+        </w:rPr>
+      </w:pPr>
+      <w:r>
+        <w:rPr>
+          <w:b/>
+          <w:lang w:val="en-US"/>
+        </w:rPr>
+        <w:t>Endian experiment: 0x23,0x00,0x00,0x00</w:t>
+      </w:r>
+      <w:r>
+        <w:rPr>
+          <w:b/>
+          <w:lang w:val="sv-AX"/>
+        </w:rPr>
+        <w:t xml:space="preserve"> </w:t>
+      </w:r>
+    </w:p>
+    <w:p>
+      <w:pPr>
+        <w:rPr>
+          <w:bCs/>
+          <w:lang w:val="en-US"/>
+        </w:rPr>
+      </w:pPr>
+    </w:p>
+    <w:p>
+      <w:pPr>
+        <w:rPr>
+          <w:bCs/>
+          <w:lang w:val="sv-AX"/>
+        </w:rPr>
+      </w:pPr>
+      <w:r>
+        <w:rPr>
+          <w:bCs/>
+          <w:lang w:val="sv-AX"/>
+        </w:rPr>
+        <w:t>When we start from a lower byte and increment, we would expect a big-endian system to print</w:t>
+      </w:r>
+    </w:p>
+    <w:p>
+      <w:pPr>
+        <w:rPr>
+          <w:b/>
+          <w:lang w:val="en-US"/>
+        </w:rPr>
+      </w:pPr>
+    </w:p>
+    <w:p>
+      <w:pPr>
+        <w:rPr>
+          <w:b/>
+        </w:rPr>
+      </w:pPr>
+      <w:r>
+        <w:rPr>
+          <w:b/>
+          <w:lang w:val="en-US"/>
+        </w:rPr>
         <w:t>Task 5</w:t>
       </w:r>
     </w:p>
@@ -1297,7 +2549,7 @@
           <w:lang w:eastAsia="sv-SE"/>
         </w:rPr>
         <w:drawing>
-          <wp:anchor distT="0" distB="0" distL="114300" distR="114300" simplePos="0" relativeHeight="251659264" behindDoc="0" locked="0" layoutInCell="1" allowOverlap="1" wp14:anchorId="4363D152" wp14:editId="392430FE">
+          <wp:anchor distT="0" distB="0" distL="114300" distR="114300" simplePos="0" relativeHeight="251659264" behindDoc="0" locked="0" layoutInCell="1" allowOverlap="1" wp14:anchorId="4363D152" wp14:editId="240E6635">
             <wp:simplePos x="0" y="0"/>
             <wp:positionH relativeFrom="column">
               <wp:posOffset>1270</wp:posOffset>
@@ -1306,7 +2558,7 @@
               <wp:posOffset>0</wp:posOffset>
             </wp:positionV>
             <wp:extent cx="5755640" cy="1651635"/>
-            <wp:effectExtent l="0" t="0" r="10160" b="0"/>
+            <wp:effectExtent l="57150" t="57150" r="92710" b="100965"/>
             <wp:wrapTopAndBottom/>
             <wp:docPr id="3" name="Bildobjekt 3"/>
             <wp:cNvGraphicFramePr>
@@ -1320,7 +2572,7 @@
                     <pic:cNvPicPr/>
                   </pic:nvPicPr>
                   <pic:blipFill>
-                    <a:blip r:embed="rId5">
+                    <a:blip r:embed="rId9">
                       <a:extLst>
                         <a:ext uri="{28A0092B-C50C-407E-A947-70E740481C1C}">
                           <a14:useLocalDpi xmlns:a14="http://schemas.microsoft.com/office/drawing/2010/main" val="0"/>
@@ -1339,6 +2591,18 @@
                     <a:prstGeom prst="rect">
                       <a:avLst/>
                     </a:prstGeom>
+                    <a:ln>
+                      <a:solidFill>
+                        <a:schemeClr val="tx1"/>
+                      </a:solidFill>
+                    </a:ln>
+                    <a:effectLst>
+                      <a:outerShdw blurRad="50800" dist="38100" dir="2700000" algn="tl" rotWithShape="0">
+                        <a:prstClr val="black">
+                          <a:alpha val="40000"/>
+                        </a:prstClr>
+                      </a:outerShdw>
+                    </a:effectLst>
                   </pic:spPr>
                 </pic:pic>
               </a:graphicData>
@@ -1386,7 +2650,7 @@
           <w:lang w:eastAsia="sv-SE"/>
         </w:rPr>
         <w:drawing>
-          <wp:anchor distT="0" distB="0" distL="114300" distR="114300" simplePos="0" relativeHeight="251660288" behindDoc="0" locked="0" layoutInCell="1" allowOverlap="1" wp14:anchorId="0252E09C" wp14:editId="76E96AE7">
+          <wp:anchor distT="0" distB="0" distL="114300" distR="114300" simplePos="0" relativeHeight="251660288" behindDoc="0" locked="0" layoutInCell="1" allowOverlap="1" wp14:anchorId="0252E09C" wp14:editId="5773CF80">
             <wp:simplePos x="0" y="0"/>
             <wp:positionH relativeFrom="column">
               <wp:posOffset>1444</wp:posOffset>
@@ -1395,7 +2659,7 @@
               <wp:posOffset>-4254</wp:posOffset>
             </wp:positionV>
             <wp:extent cx="5755640" cy="349885"/>
-            <wp:effectExtent l="0" t="0" r="10160" b="5715"/>
+            <wp:effectExtent l="57150" t="57150" r="92710" b="88265"/>
             <wp:wrapTopAndBottom/>
             <wp:docPr id="4" name="Bildobjekt 4"/>
             <wp:cNvGraphicFramePr>
@@ -1409,7 +2673,7 @@
                     <pic:cNvPicPr/>
                   </pic:nvPicPr>
                   <pic:blipFill>
-                    <a:blip r:embed="rId6">
+                    <a:blip r:embed="rId10">
                       <a:extLst>
                         <a:ext uri="{28A0092B-C50C-407E-A947-70E740481C1C}">
                           <a14:useLocalDpi xmlns:a14="http://schemas.microsoft.com/office/drawing/2010/main" val="0"/>
@@ -1428,6 +2692,18 @@
                     <a:prstGeom prst="rect">
                       <a:avLst/>
                     </a:prstGeom>
+                    <a:ln>
+                      <a:solidFill>
+                        <a:schemeClr val="tx1"/>
+                      </a:solidFill>
+                    </a:ln>
+                    <a:effectLst>
+                      <a:outerShdw blurRad="50800" dist="38100" dir="2700000" algn="tl" rotWithShape="0">
+                        <a:prstClr val="black">
+                          <a:alpha val="40000"/>
+                        </a:prstClr>
+                      </a:outerShdw>
+                    </a:effectLst>
                   </pic:spPr>
                 </pic:pic>
               </a:graphicData>
@@ -1460,7 +2736,7 @@
           <w:lang w:eastAsia="sv-SE"/>
         </w:rPr>
         <w:drawing>
-          <wp:anchor distT="0" distB="0" distL="114300" distR="114300" simplePos="0" relativeHeight="251661312" behindDoc="0" locked="0" layoutInCell="1" allowOverlap="1" wp14:anchorId="11452CE8" wp14:editId="3CCD1322">
+          <wp:anchor distT="0" distB="0" distL="114300" distR="114300" simplePos="0" relativeHeight="251661312" behindDoc="0" locked="0" layoutInCell="1" allowOverlap="1" wp14:anchorId="11452CE8" wp14:editId="10EC4FF3">
             <wp:simplePos x="0" y="0"/>
             <wp:positionH relativeFrom="column">
               <wp:posOffset>-49530</wp:posOffset>
@@ -1469,7 +2745,7 @@
               <wp:posOffset>275590</wp:posOffset>
             </wp:positionV>
             <wp:extent cx="5755640" cy="332740"/>
-            <wp:effectExtent l="0" t="0" r="10160" b="0"/>
+            <wp:effectExtent l="57150" t="57150" r="92710" b="86360"/>
             <wp:wrapTopAndBottom/>
             <wp:docPr id="5" name="Bildobjekt 5"/>
             <wp:cNvGraphicFramePr>
@@ -1483,7 +2759,7 @@
                     <pic:cNvPicPr/>
                   </pic:nvPicPr>
                   <pic:blipFill>
-                    <a:blip r:embed="rId7">
+                    <a:blip r:embed="rId11">
                       <a:extLst>
                         <a:ext uri="{28A0092B-C50C-407E-A947-70E740481C1C}">
                           <a14:useLocalDpi xmlns:a14="http://schemas.microsoft.com/office/drawing/2010/main" val="0"/>
@@ -1502,6 +2778,18 @@
                     <a:prstGeom prst="rect">
                       <a:avLst/>
                     </a:prstGeom>
+                    <a:ln>
+                      <a:solidFill>
+                        <a:schemeClr val="tx1"/>
+                      </a:solidFill>
+                    </a:ln>
+                    <a:effectLst>
+                      <a:outerShdw blurRad="50800" dist="38100" dir="2700000" algn="tl" rotWithShape="0">
+                        <a:prstClr val="black">
+                          <a:alpha val="40000"/>
+                        </a:prstClr>
+                      </a:outerShdw>
+                    </a:effectLst>
                   </pic:spPr>
                 </pic:pic>
               </a:graphicData>
@@ -1561,7 +2849,7 @@
           <w:lang w:eastAsia="sv-SE"/>
         </w:rPr>
         <w:drawing>
-          <wp:anchor distT="0" distB="0" distL="114300" distR="114300" simplePos="0" relativeHeight="251663360" behindDoc="0" locked="0" layoutInCell="1" allowOverlap="1" wp14:anchorId="596C50A1" wp14:editId="78BCC363">
+          <wp:anchor distT="0" distB="0" distL="114300" distR="114300" simplePos="0" relativeHeight="251663360" behindDoc="0" locked="0" layoutInCell="1" allowOverlap="1" wp14:anchorId="596C50A1" wp14:editId="54C3C6B6">
             <wp:simplePos x="0" y="0"/>
             <wp:positionH relativeFrom="column">
               <wp:posOffset>-49069</wp:posOffset>
@@ -1570,7 +2858,7 @@
               <wp:posOffset>288916</wp:posOffset>
             </wp:positionV>
             <wp:extent cx="5755640" cy="1588770"/>
-            <wp:effectExtent l="0" t="0" r="10160" b="11430"/>
+            <wp:effectExtent l="57150" t="57150" r="92710" b="87630"/>
             <wp:wrapTopAndBottom/>
             <wp:docPr id="7" name="Bildobjekt 7"/>
             <wp:cNvGraphicFramePr>
@@ -1584,7 +2872,7 @@
                     <pic:cNvPicPr/>
                   </pic:nvPicPr>
                   <pic:blipFill>
-                    <a:blip r:embed="rId8">
+                    <a:blip r:embed="rId12">
                       <a:extLst>
                         <a:ext uri="{28A0092B-C50C-407E-A947-70E740481C1C}">
                           <a14:useLocalDpi xmlns:a14="http://schemas.microsoft.com/office/drawing/2010/main" val="0"/>
@@ -1603,6 +2891,18 @@
                     <a:prstGeom prst="rect">
                       <a:avLst/>
                     </a:prstGeom>
+                    <a:ln>
+                      <a:solidFill>
+                        <a:schemeClr val="tx1"/>
+                      </a:solidFill>
+                    </a:ln>
+                    <a:effectLst>
+                      <a:outerShdw blurRad="50800" dist="38100" dir="2700000" algn="tl" rotWithShape="0">
+                        <a:prstClr val="black">
+                          <a:alpha val="40000"/>
+                        </a:prstClr>
+                      </a:outerShdw>
+                    </a:effectLst>
                   </pic:spPr>
                 </pic:pic>
               </a:graphicData>
@@ -1639,64 +2939,64 @@
         <w:rPr>
           <w:lang w:val="en-US"/>
         </w:rPr>
+        <w:t>What this does is</w:t>
+      </w:r>
+      <w:r>
+        <w:rPr>
+          <w:lang w:val="en-US"/>
+        </w:rPr>
+        <w:t xml:space="preserve"> it takes the param argument (m) and increases it with 1. Then saves this value at the address &amp;param. We then declare that gv will have this new value (9).</w:t>
+      </w:r>
+    </w:p>
+    <w:p>
+      <w:pPr>
+        <w:rPr>
+          <w:lang w:val="en-US"/>
+        </w:rPr>
+      </w:pPr>
+    </w:p>
+    <w:p>
+      <w:pPr>
+        <w:rPr>
+          <w:lang w:val="en-US"/>
+        </w:rPr>
+      </w:pPr>
+      <w:r>
+        <w:rPr>
+          <w:lang w:val="en-US"/>
+        </w:rPr>
+        <w:t>Since we don’t modify m in memory, it will not get the updated value.</w:t>
+      </w:r>
+    </w:p>
+    <w:p>
+      <w:pPr>
+        <w:rPr>
+          <w:lang w:val="en-US"/>
+        </w:rPr>
+      </w:pPr>
+    </w:p>
+    <w:p>
+      <w:pPr>
+        <w:rPr>
+          <w:lang w:val="en-US"/>
+        </w:rPr>
+      </w:pPr>
+    </w:p>
+    <w:p>
+      <w:pPr>
+        <w:rPr>
+          <w:i/>
+          <w:sz w:val="20"/>
+          <w:lang w:val="en-US"/>
+        </w:rPr>
+      </w:pPr>
+      <w:r>
+        <w:rPr>
+          <w:i/>
+          <w:sz w:val="20"/>
+          <w:lang w:val="en-US"/>
+        </w:rPr>
         <w:lastRenderedPageBreak/>
-        <w:t>What this does is</w:t>
-      </w:r>
-      <w:r>
-        <w:rPr>
-          <w:lang w:val="en-US"/>
-        </w:rPr>
-        <w:t xml:space="preserve"> it takes the param argument (m) and increases it with 1. Then saves this value at the address &amp;param. We then declare that gv will have this new value (9).</w:t>
-      </w:r>
-    </w:p>
-    <w:p>
-      <w:pPr>
-        <w:rPr>
-          <w:lang w:val="en-US"/>
-        </w:rPr>
-      </w:pPr>
-    </w:p>
-    <w:p>
-      <w:pPr>
-        <w:rPr>
-          <w:lang w:val="en-US"/>
-        </w:rPr>
-      </w:pPr>
-      <w:r>
-        <w:rPr>
-          <w:lang w:val="en-US"/>
-        </w:rPr>
-        <w:t>Since we don’t modify m in memory, it will not get the updated value.</w:t>
-      </w:r>
-    </w:p>
-    <w:p>
-      <w:pPr>
-        <w:rPr>
-          <w:lang w:val="en-US"/>
-        </w:rPr>
-      </w:pPr>
-    </w:p>
-    <w:p>
-      <w:pPr>
-        <w:rPr>
-          <w:lang w:val="en-US"/>
-        </w:rPr>
-      </w:pPr>
-    </w:p>
-    <w:p>
-      <w:pPr>
-        <w:rPr>
-          <w:i/>
-          <w:sz w:val="20"/>
-          <w:lang w:val="en-US"/>
-        </w:rPr>
-      </w:pPr>
-      <w:r>
-        <w:rPr>
-          <w:i/>
-          <w:sz w:val="20"/>
-          <w:lang w:val="en-US"/>
-        </w:rPr>
         <w:t>2. Pointer cp is a character pointer that points to a sequence of bytes. What is the size of the</w:t>
       </w:r>
     </w:p>
@@ -1790,6 +3090,31 @@
     <w:p>
       <w:pPr>
         <w:rPr>
+          <w:lang w:val="sv-AX"/>
+        </w:rPr>
+      </w:pPr>
+      <w:r>
+        <w:rPr>
+          <w:lang w:val="sv-AX"/>
+        </w:rPr>
+        <w:t>A string in C is actually an char array</w:t>
+      </w:r>
+      <w:r>
+        <w:rPr>
+          <w:lang w:val="sv-AX"/>
+        </w:rPr>
+        <w:t xml:space="preserve"> with a NUL byte</w:t>
+      </w:r>
+      <w:r>
+        <w:rPr>
+          <w:lang w:val="sv-AX"/>
+        </w:rPr>
+        <w:t>.</w:t>
+      </w:r>
+    </w:p>
+    <w:p>
+      <w:pPr>
+        <w:rPr>
           <w:lang w:val="en-US"/>
         </w:rPr>
       </w:pPr>
@@ -1799,8 +3124,6 @@
         </w:rPr>
         <w:t>To signal that a string has ended, we need a NUL byte, hence we have 9 instead of 8.</w:t>
       </w:r>
-      <w:bookmarkStart w:id="0" w:name="_GoBack"/>
-      <w:bookmarkEnd w:id="0"/>
     </w:p>
     <w:p>
       <w:pPr>
@@ -1853,7 +3176,47 @@
     <w:p>
       <w:pPr>
         <w:rPr>
-          <w:lang w:val="en-US"/>
+          <w:lang w:val="sv-AX"/>
+        </w:rPr>
+      </w:pPr>
+      <w:r>
+        <w:rPr>
+          <w:lang w:val="sv-AX"/>
+        </w:rPr>
+        <w:t>Fun:</w:t>
+      </w:r>
+    </w:p>
+    <w:p>
+      <w:pPr>
+        <w:rPr>
+          <w:lang w:val="sv-AX"/>
+        </w:rPr>
+      </w:pPr>
+    </w:p>
+    <w:p>
+      <w:pPr>
+        <w:rPr>
+          <w:lang w:val="sv-AX"/>
+        </w:rPr>
+      </w:pPr>
+      <w:r>
+        <w:rPr>
+          <w:lang w:val="sv-AX"/>
+        </w:rPr>
+        <w:t>Main:</w:t>
+      </w:r>
+    </w:p>
+    <w:p>
+      <w:pPr>
+        <w:rPr>
+          <w:lang w:val="sv-AX"/>
+        </w:rPr>
+      </w:pPr>
+    </w:p>
+    <w:p>
+      <w:pPr>
+        <w:rPr>
+          <w:lang w:val="sv-AX"/>
         </w:rPr>
       </w:pPr>
     </w:p>
@@ -2254,8 +3617,128 @@
 </w:document>
 </file>
 
+<file path=word/numbering.xml><?xml version="1.0" encoding="utf-8"?>
+<w:numbering xmlns:wpc="http://schemas.microsoft.com/office/word/2010/wordprocessingCanvas" xmlns:cx="http://schemas.microsoft.com/office/drawing/2014/chartex" xmlns:cx1="http://schemas.microsoft.com/office/drawing/2015/9/8/chartex" xmlns:cx2="http://schemas.microsoft.com/office/drawing/2015/10/21/chartex" xmlns:cx3="http://schemas.microsoft.com/office/drawing/2016/5/9/chartex" xmlns:cx4="http://schemas.microsoft.com/office/drawing/2016/5/10/chartex" xmlns:cx5="http://schemas.microsoft.com/office/drawing/2016/5/11/chartex" xmlns:cx6="http://schemas.microsoft.com/office/drawing/2016/5/12/chartex" xmlns:cx7="http://schemas.microsoft.com/office/drawing/2016/5/13/chartex" xmlns:cx8="http://schemas.microsoft.com/office/drawing/2016/5/14/chartex" xmlns:mc="http://schemas.openxmlformats.org/markup-compatibility/2006" xmlns:aink="http://schemas.microsoft.com/office/drawing/2016/ink" xmlns:am3d="http://schemas.microsoft.com/office/drawing/2017/model3d" xmlns:o="urn:schemas-microsoft-com:office:office" xmlns:r="http://schemas.openxmlformats.org/officeDocument/2006/relationships" xmlns:m="http://schemas.openxmlformats.org/officeDocument/2006/math" xmlns:v="urn:schemas-microsoft-com:vml" xmlns:wp14="http://schemas.microsoft.com/office/word/2010/wordprocessingDrawing" xmlns:wp="http://schemas.openxmlformats.org/drawingml/2006/wordprocessingDrawing" xmlns:w10="urn:schemas-microsoft-com:office:word" xmlns:w="http://schemas.openxmlformats.org/wordprocessingml/2006/main" xmlns:w14="http://schemas.microsoft.com/office/word/2010/wordml" xmlns:w15="http://schemas.microsoft.com/office/word/2012/wordml" xmlns:w16cex="http://schemas.microsoft.com/office/word/2018/wordml/cex" xmlns:w16cid="http://schemas.microsoft.com/office/word/2016/wordml/cid" xmlns:w16="http://schemas.microsoft.com/office/word/2018/wordml" xmlns:w16se="http://schemas.microsoft.com/office/word/2015/wordml/symex" xmlns:wpg="http://schemas.microsoft.com/office/word/2010/wordprocessingGroup" xmlns:wpi="http://schemas.microsoft.com/office/word/2010/wordprocessingInk" xmlns:wne="http://schemas.microsoft.com/office/word/2006/wordml" xmlns:wps="http://schemas.microsoft.com/office/word/2010/wordprocessingShape" mc:Ignorable="w14 w15 w16se w16cid w16 w16cex wp14">
+  <w:abstractNum w:abstractNumId="0" w15:restartNumberingAfterBreak="0">
+    <w:nsid w:val="36231AC7"/>
+    <w:multiLevelType w:val="hybridMultilevel"/>
+    <w:tmpl w:val="987EC1EA"/>
+    <w:lvl w:ilvl="0" w:tplc="6E7647D8">
+      <w:numFmt w:val="bullet"/>
+      <w:lvlText w:val="-"/>
+      <w:lvlJc w:val="left"/>
+      <w:pPr>
+        <w:ind w:left="720" w:hanging="360"/>
+      </w:pPr>
+      <w:rPr>
+        <w:rFonts w:ascii="Calibri" w:eastAsiaTheme="minorHAnsi" w:hAnsi="Calibri" w:cs="Calibri" w:hint="default"/>
+      </w:rPr>
+    </w:lvl>
+    <w:lvl w:ilvl="1" w:tplc="20000003" w:tentative="1">
+      <w:start w:val="1"/>
+      <w:numFmt w:val="bullet"/>
+      <w:lvlText w:val="o"/>
+      <w:lvlJc w:val="left"/>
+      <w:pPr>
+        <w:ind w:left="1440" w:hanging="360"/>
+      </w:pPr>
+      <w:rPr>
+        <w:rFonts w:ascii="Courier New" w:hAnsi="Courier New" w:cs="Courier New" w:hint="default"/>
+      </w:rPr>
+    </w:lvl>
+    <w:lvl w:ilvl="2" w:tplc="20000005" w:tentative="1">
+      <w:start w:val="1"/>
+      <w:numFmt w:val="bullet"/>
+      <w:lvlText w:val=""/>
+      <w:lvlJc w:val="left"/>
+      <w:pPr>
+        <w:ind w:left="2160" w:hanging="360"/>
+      </w:pPr>
+      <w:rPr>
+        <w:rFonts w:ascii="Wingdings" w:hAnsi="Wingdings" w:hint="default"/>
+      </w:rPr>
+    </w:lvl>
+    <w:lvl w:ilvl="3" w:tplc="20000001" w:tentative="1">
+      <w:start w:val="1"/>
+      <w:numFmt w:val="bullet"/>
+      <w:lvlText w:val=""/>
+      <w:lvlJc w:val="left"/>
+      <w:pPr>
+        <w:ind w:left="2880" w:hanging="360"/>
+      </w:pPr>
+      <w:rPr>
+        <w:rFonts w:ascii="Symbol" w:hAnsi="Symbol" w:hint="default"/>
+      </w:rPr>
+    </w:lvl>
+    <w:lvl w:ilvl="4" w:tplc="20000003" w:tentative="1">
+      <w:start w:val="1"/>
+      <w:numFmt w:val="bullet"/>
+      <w:lvlText w:val="o"/>
+      <w:lvlJc w:val="left"/>
+      <w:pPr>
+        <w:ind w:left="3600" w:hanging="360"/>
+      </w:pPr>
+      <w:rPr>
+        <w:rFonts w:ascii="Courier New" w:hAnsi="Courier New" w:cs="Courier New" w:hint="default"/>
+      </w:rPr>
+    </w:lvl>
+    <w:lvl w:ilvl="5" w:tplc="20000005" w:tentative="1">
+      <w:start w:val="1"/>
+      <w:numFmt w:val="bullet"/>
+      <w:lvlText w:val=""/>
+      <w:lvlJc w:val="left"/>
+      <w:pPr>
+        <w:ind w:left="4320" w:hanging="360"/>
+      </w:pPr>
+      <w:rPr>
+        <w:rFonts w:ascii="Wingdings" w:hAnsi="Wingdings" w:hint="default"/>
+      </w:rPr>
+    </w:lvl>
+    <w:lvl w:ilvl="6" w:tplc="20000001" w:tentative="1">
+      <w:start w:val="1"/>
+      <w:numFmt w:val="bullet"/>
+      <w:lvlText w:val=""/>
+      <w:lvlJc w:val="left"/>
+      <w:pPr>
+        <w:ind w:left="5040" w:hanging="360"/>
+      </w:pPr>
+      <w:rPr>
+        <w:rFonts w:ascii="Symbol" w:hAnsi="Symbol" w:hint="default"/>
+      </w:rPr>
+    </w:lvl>
+    <w:lvl w:ilvl="7" w:tplc="20000003" w:tentative="1">
+      <w:start w:val="1"/>
+      <w:numFmt w:val="bullet"/>
+      <w:lvlText w:val="o"/>
+      <w:lvlJc w:val="left"/>
+      <w:pPr>
+        <w:ind w:left="5760" w:hanging="360"/>
+      </w:pPr>
+      <w:rPr>
+        <w:rFonts w:ascii="Courier New" w:hAnsi="Courier New" w:cs="Courier New" w:hint="default"/>
+      </w:rPr>
+    </w:lvl>
+    <w:lvl w:ilvl="8" w:tplc="20000005" w:tentative="1">
+      <w:start w:val="1"/>
+      <w:numFmt w:val="bullet"/>
+      <w:lvlText w:val=""/>
+      <w:lvlJc w:val="left"/>
+      <w:pPr>
+        <w:ind w:left="6480" w:hanging="360"/>
+      </w:pPr>
+      <w:rPr>
+        <w:rFonts w:ascii="Wingdings" w:hAnsi="Wingdings" w:hint="default"/>
+      </w:rPr>
+    </w:lvl>
+  </w:abstractNum>
+  <w:num w:numId="1">
+    <w:abstractNumId w:val="0"/>
+  </w:num>
+</w:numbering>
+</file>
+
 <file path=word/styles.xml><?xml version="1.0" encoding="utf-8"?>
-<w:styles xmlns:mc="http://schemas.openxmlformats.org/markup-compatibility/2006" xmlns:r="http://schemas.openxmlformats.org/officeDocument/2006/relationships" xmlns:w="http://schemas.openxmlformats.org/wordprocessingml/2006/main" xmlns:w14="http://schemas.microsoft.com/office/word/2010/wordml" xmlns:w15="http://schemas.microsoft.com/office/word/2012/wordml" mc:Ignorable="w14 w15">
+<w:styles xmlns:mc="http://schemas.openxmlformats.org/markup-compatibility/2006" xmlns:r="http://schemas.openxmlformats.org/officeDocument/2006/relationships" xmlns:w="http://schemas.openxmlformats.org/wordprocessingml/2006/main" xmlns:w14="http://schemas.microsoft.com/office/word/2010/wordml" xmlns:w15="http://schemas.microsoft.com/office/word/2012/wordml" xmlns:w16cex="http://schemas.microsoft.com/office/word/2018/wordml/cex" xmlns:w16cid="http://schemas.microsoft.com/office/word/2016/wordml/cid" xmlns:w16="http://schemas.microsoft.com/office/word/2018/wordml" xmlns:w16se="http://schemas.microsoft.com/office/word/2015/wordml/symex" mc:Ignorable="w14 w15 w16se w16cid w16 w16cex">
   <w:docDefaults>
     <w:rPrDefault>
       <w:rPr>
@@ -2267,7 +3750,7 @@
     </w:rPrDefault>
     <w:pPrDefault/>
   </w:docDefaults>
-  <w:latentStyles w:defLockedState="0" w:defUIPriority="99" w:defSemiHidden="0" w:defUnhideWhenUsed="0" w:defQFormat="0" w:count="382">
+  <w:latentStyles w:defLockedState="0" w:defUIPriority="99" w:defSemiHidden="0" w:defUnhideWhenUsed="0" w:defQFormat="0" w:count="376">
     <w:lsdException w:name="Normal" w:uiPriority="0" w:qFormat="1"/>
     <w:lsdException w:name="heading 1" w:uiPriority="9" w:qFormat="1"/>
     <w:lsdException w:name="heading 2" w:semiHidden="1" w:uiPriority="9" w:unhideWhenUsed="1" w:qFormat="1"/>
@@ -2646,12 +4129,13 @@
     <w:name w:val="Normal"/>
     <w:qFormat/>
   </w:style>
-  <w:style w:type="character" w:default="1" w:styleId="Standardstycketeckensnitt">
+  <w:style w:type="character" w:default="1" w:styleId="DefaultParagraphFont">
     <w:name w:val="Default Paragraph Font"/>
     <w:uiPriority w:val="1"/>
+    <w:semiHidden/>
     <w:unhideWhenUsed/>
   </w:style>
-  <w:style w:type="table" w:default="1" w:styleId="Normaltabell">
+  <w:style w:type="table" w:default="1" w:styleId="TableNormal">
     <w:name w:val="Normal Table"/>
     <w:uiPriority w:val="99"/>
     <w:semiHidden/>
@@ -2666,19 +4150,18 @@
       </w:tblCellMar>
     </w:tblPr>
   </w:style>
-  <w:style w:type="numbering" w:default="1" w:styleId="Ingenlista">
+  <w:style w:type="numbering" w:default="1" w:styleId="NoList">
     <w:name w:val="No List"/>
     <w:uiPriority w:val="99"/>
     <w:semiHidden/>
     <w:unhideWhenUsed/>
   </w:style>
-  <w:style w:type="table" w:styleId="Tabellrutnt">
+  <w:style w:type="table" w:styleId="TableGrid">
     <w:name w:val="Table Grid"/>
-    <w:basedOn w:val="Normaltabell"/>
+    <w:basedOn w:val="TableNormal"/>
     <w:uiPriority w:val="39"/>
     <w:rsid w:val="00F72BD7"/>
     <w:tblPr>
-      <w:tblInd w:w="0" w:type="dxa"/>
       <w:tblBorders>
         <w:top w:val="single" w:sz="4" w:space="0" w:color="auto"/>
         <w:left w:val="single" w:sz="4" w:space="0" w:color="auto"/>
@@ -2687,15 +4170,9 @@
         <w:insideH w:val="single" w:sz="4" w:space="0" w:color="auto"/>
         <w:insideV w:val="single" w:sz="4" w:space="0" w:color="auto"/>
       </w:tblBorders>
-      <w:tblCellMar>
-        <w:top w:w="0" w:type="dxa"/>
-        <w:left w:w="108" w:type="dxa"/>
-        <w:bottom w:w="0" w:type="dxa"/>
-        <w:right w:w="108" w:type="dxa"/>
-      </w:tblCellMar>
     </w:tblPr>
   </w:style>
-  <w:style w:type="paragraph" w:styleId="Liststycke">
+  <w:style w:type="paragraph" w:styleId="ListParagraph">
     <w:name w:val="List Paragraph"/>
     <w:basedOn w:val="Normal"/>
     <w:uiPriority w:val="34"/>

</xml_diff>